<commit_message>
Added concept UI and UML for the Shopface app
</commit_message>
<xml_diff>
--- a/Contracts/Design Document.docx
+++ b/Contracts/Design Document.docx
@@ -4,6 +4,45 @@
   <w:body>
     <w:p>
       <w:pPr>
+        <w:jc w:val="center"/>
+        <w:rPr>
+          <w:rFonts w:ascii="Times New Roman" w:hAnsi="Times New Roman" w:cs="Times New Roman"/>
+          <w:sz w:val="44"/>
+          <w:szCs w:val="44"/>
+        </w:rPr>
+      </w:pPr>
+      <w:proofErr w:type="spellStart"/>
+      <w:r>
+        <w:rPr>
+          <w:rFonts w:ascii="Times New Roman" w:hAnsi="Times New Roman" w:cs="Times New Roman"/>
+          <w:sz w:val="44"/>
+          <w:szCs w:val="44"/>
+        </w:rPr>
+        <w:t>Shopface</w:t>
+      </w:r>
+      <w:proofErr w:type="spellEnd"/>
+      <w:r>
+        <w:rPr>
+          <w:rFonts w:ascii="Times New Roman" w:hAnsi="Times New Roman" w:cs="Times New Roman"/>
+          <w:sz w:val="44"/>
+          <w:szCs w:val="44"/>
+        </w:rPr>
+        <w:t xml:space="preserve"> Design Document</w:t>
+      </w:r>
+    </w:p>
+    <w:p>
+      <w:pPr>
+        <w:jc w:val="center"/>
+        <w:rPr>
+          <w:rFonts w:ascii="Times New Roman" w:hAnsi="Times New Roman" w:cs="Times New Roman"/>
+          <w:sz w:val="24"/>
+          <w:szCs w:val="24"/>
+        </w:rPr>
+      </w:pPr>
+    </w:p>
+    <w:p>
+      <w:pPr>
+        <w:jc w:val="center"/>
         <w:rPr>
           <w:rFonts w:ascii="Times New Roman" w:hAnsi="Times New Roman" w:cs="Times New Roman"/>
           <w:sz w:val="24"/>
@@ -18,9 +57,18 @@
         </w:rPr>
         <w:t>David Doria</w:t>
       </w:r>
-    </w:p>
-    <w:p>
-      <w:pPr>
+      <w:r>
+        <w:rPr>
+          <w:rFonts w:ascii="Times New Roman" w:hAnsi="Times New Roman" w:cs="Times New Roman"/>
+          <w:sz w:val="24"/>
+          <w:szCs w:val="24"/>
+        </w:rPr>
+        <w:t xml:space="preserve">                                                                          Brian Collins</w:t>
+      </w:r>
+    </w:p>
+    <w:p>
+      <w:pPr>
+        <w:jc w:val="center"/>
         <w:rPr>
           <w:rFonts w:ascii="Times New Roman" w:hAnsi="Times New Roman" w:cs="Times New Roman"/>
           <w:sz w:val="24"/>
@@ -35,9 +83,18 @@
         </w:rPr>
         <w:t>(760) 401 – 5134</w:t>
       </w:r>
-    </w:p>
-    <w:p>
-      <w:pPr>
+      <w:r>
+        <w:rPr>
+          <w:rFonts w:ascii="Times New Roman" w:hAnsi="Times New Roman" w:cs="Times New Roman"/>
+          <w:sz w:val="24"/>
+          <w:szCs w:val="24"/>
+        </w:rPr>
+        <w:t xml:space="preserve">                                                                   (208) 807 – 8761</w:t>
+      </w:r>
+    </w:p>
+    <w:p>
+      <w:pPr>
+        <w:jc w:val="center"/>
         <w:rPr>
           <w:rFonts w:ascii="Times New Roman" w:hAnsi="Times New Roman" w:cs="Times New Roman"/>
           <w:sz w:val="24"/>
@@ -55,58 +112,16 @@
           <w:t>Dor15004@byui.edu</w:t>
         </w:r>
       </w:hyperlink>
-    </w:p>
-    <w:p>
-      <w:pPr>
-        <w:rPr>
-          <w:rFonts w:ascii="Times New Roman" w:hAnsi="Times New Roman" w:cs="Times New Roman"/>
-          <w:sz w:val="24"/>
-          <w:szCs w:val="24"/>
-        </w:rPr>
-      </w:pPr>
-    </w:p>
-    <w:p>
-      <w:pPr>
-        <w:rPr>
-          <w:rFonts w:ascii="Times New Roman" w:hAnsi="Times New Roman" w:cs="Times New Roman"/>
-          <w:sz w:val="24"/>
-          <w:szCs w:val="24"/>
-        </w:rPr>
-      </w:pPr>
-      <w:r>
-        <w:rPr>
-          <w:rFonts w:ascii="Times New Roman" w:hAnsi="Times New Roman" w:cs="Times New Roman"/>
-          <w:sz w:val="24"/>
-          <w:szCs w:val="24"/>
-        </w:rPr>
-        <w:t>Brian Collins</w:t>
-      </w:r>
-    </w:p>
-    <w:p>
-      <w:pPr>
-        <w:rPr>
-          <w:rFonts w:ascii="Times New Roman" w:hAnsi="Times New Roman" w:cs="Times New Roman"/>
-          <w:sz w:val="24"/>
-          <w:szCs w:val="24"/>
-        </w:rPr>
-      </w:pPr>
-      <w:r>
-        <w:rPr>
-          <w:rFonts w:ascii="Times New Roman" w:hAnsi="Times New Roman" w:cs="Times New Roman"/>
-          <w:sz w:val="24"/>
-          <w:szCs w:val="24"/>
-        </w:rPr>
-        <w:t>(208) 807 – 8761</w:t>
-      </w:r>
-    </w:p>
-    <w:p>
-      <w:pPr>
-        <w:rPr>
-          <w:rFonts w:ascii="Times New Roman" w:hAnsi="Times New Roman" w:cs="Times New Roman"/>
-          <w:sz w:val="24"/>
-          <w:szCs w:val="24"/>
-        </w:rPr>
-      </w:pPr>
+      <w:r>
+        <w:rPr>
+          <w:rStyle w:val="Hyperlink"/>
+          <w:rFonts w:ascii="Times New Roman" w:hAnsi="Times New Roman" w:cs="Times New Roman"/>
+          <w:sz w:val="24"/>
+          <w:szCs w:val="24"/>
+          <w:u w:val="none"/>
+        </w:rPr>
+        <w:t xml:space="preserve">                                                            </w:t>
+      </w:r>
       <w:hyperlink r:id="rId6" w:history="1">
         <w:r>
           <w:rPr>
@@ -121,6 +136,7 @@
     </w:p>
     <w:p>
       <w:pPr>
+        <w:jc w:val="center"/>
         <w:rPr>
           <w:rFonts w:ascii="Times New Roman" w:hAnsi="Times New Roman" w:cs="Times New Roman"/>
           <w:sz w:val="24"/>
@@ -487,6 +503,24 @@
           <w:rFonts w:ascii="Times New Roman" w:hAnsi="Times New Roman" w:cs="Times New Roman"/>
           <w:sz w:val="24"/>
           <w:szCs w:val="24"/>
+        </w:rPr>
+      </w:pPr>
+    </w:p>
+    <w:p>
+      <w:pPr>
+        <w:rPr>
+          <w:rFonts w:ascii="Times New Roman" w:hAnsi="Times New Roman" w:cs="Times New Roman"/>
+          <w:sz w:val="24"/>
+          <w:szCs w:val="24"/>
+        </w:rPr>
+      </w:pPr>
+    </w:p>
+    <w:p>
+      <w:pPr>
+        <w:rPr>
+          <w:rFonts w:ascii="Times New Roman" w:hAnsi="Times New Roman" w:cs="Times New Roman"/>
+          <w:sz w:val="24"/>
+          <w:szCs w:val="24"/>
           <w:u w:val="single"/>
         </w:rPr>
       </w:pPr>
@@ -591,149 +625,7 @@
         <mc:AlternateContent>
           <mc:Choice Requires="wps">
             <w:drawing>
-              <wp:anchor distT="0" distB="0" distL="114300" distR="114300" simplePos="0" relativeHeight="251665408" behindDoc="0" locked="0" layoutInCell="1" allowOverlap="1" wp14:anchorId="44231184" wp14:editId="005EAB65">
-                <wp:simplePos x="0" y="0"/>
-                <wp:positionH relativeFrom="column">
-                  <wp:posOffset>3400425</wp:posOffset>
-                </wp:positionH>
-                <wp:positionV relativeFrom="paragraph">
-                  <wp:posOffset>1249680</wp:posOffset>
-                </wp:positionV>
-                <wp:extent cx="676275" cy="9525"/>
-                <wp:effectExtent l="19050" t="57150" r="0" b="85725"/>
-                <wp:wrapNone/>
-                <wp:docPr id="8" name="Straight Arrow Connector 8"/>
-                <wp:cNvGraphicFramePr/>
-                <a:graphic xmlns:a="http://schemas.openxmlformats.org/drawingml/2006/main">
-                  <a:graphicData uri="http://schemas.microsoft.com/office/word/2010/wordprocessingShape">
-                    <wps:wsp>
-                      <wps:cNvCnPr/>
-                      <wps:spPr>
-                        <a:xfrm flipH="1">
-                          <a:off x="0" y="0"/>
-                          <a:ext cx="676275" cy="9525"/>
-                        </a:xfrm>
-                        <a:prstGeom prst="straightConnector1">
-                          <a:avLst/>
-                        </a:prstGeom>
-                        <a:ln>
-                          <a:tailEnd type="triangle"/>
-                        </a:ln>
-                      </wps:spPr>
-                      <wps:style>
-                        <a:lnRef idx="1">
-                          <a:schemeClr val="accent1"/>
-                        </a:lnRef>
-                        <a:fillRef idx="0">
-                          <a:schemeClr val="accent1"/>
-                        </a:fillRef>
-                        <a:effectRef idx="0">
-                          <a:schemeClr val="accent1"/>
-                        </a:effectRef>
-                        <a:fontRef idx="minor">
-                          <a:schemeClr val="tx1"/>
-                        </a:fontRef>
-                      </wps:style>
-                      <wps:bodyPr/>
-                    </wps:wsp>
-                  </a:graphicData>
-                </a:graphic>
-              </wp:anchor>
-            </w:drawing>
-          </mc:Choice>
-          <mc:Fallback>
-            <w:pict>
-              <v:shapetype w14:anchorId="0EB9E719" id="_x0000_t32" coordsize="21600,21600" o:spt="32" o:oned="t" path="m,l21600,21600e" filled="f">
-                <v:path arrowok="t" fillok="f" o:connecttype="none"/>
-                <o:lock v:ext="edit" shapetype="t"/>
-              </v:shapetype>
-              <v:shape id="Straight Arrow Connector 8" o:spid="_x0000_s1026" type="#_x0000_t32" style="position:absolute;margin-left:267.75pt;margin-top:98.4pt;width:53.25pt;height:.75pt;flip:x;z-index:251665408;visibility:visible;mso-wrap-style:square;mso-wrap-distance-left:9pt;mso-wrap-distance-top:0;mso-wrap-distance-right:9pt;mso-wrap-distance-bottom:0;mso-position-horizontal:absolute;mso-position-horizontal-relative:text;mso-position-vertical:absolute;mso-position-vertical-relative:text" o:gfxdata="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" strokecolor="#4472c4 [3204]" strokeweight=".5pt">
-                <v:stroke endarrow="block" joinstyle="miter"/>
-              </v:shape>
-            </w:pict>
-          </mc:Fallback>
-        </mc:AlternateContent>
-      </w:r>
-      <w:r>
-        <w:rPr>
-          <w:rFonts w:ascii="Times New Roman" w:hAnsi="Times New Roman" w:cs="Times New Roman"/>
-          <w:noProof/>
-          <w:sz w:val="24"/>
-          <w:szCs w:val="24"/>
-        </w:rPr>
-        <mc:AlternateContent>
-          <mc:Choice Requires="wps">
-            <w:drawing>
-              <wp:anchor distT="0" distB="0" distL="114300" distR="114300" simplePos="0" relativeHeight="251664384" behindDoc="0" locked="0" layoutInCell="1" allowOverlap="1" wp14:anchorId="7297B053" wp14:editId="5526A283">
-                <wp:simplePos x="0" y="0"/>
-                <wp:positionH relativeFrom="column">
-                  <wp:posOffset>3400425</wp:posOffset>
-                </wp:positionH>
-                <wp:positionV relativeFrom="paragraph">
-                  <wp:posOffset>1573530</wp:posOffset>
-                </wp:positionV>
-                <wp:extent cx="695325" cy="0"/>
-                <wp:effectExtent l="0" t="76200" r="9525" b="95250"/>
-                <wp:wrapNone/>
-                <wp:docPr id="7" name="Straight Arrow Connector 7"/>
-                <wp:cNvGraphicFramePr/>
-                <a:graphic xmlns:a="http://schemas.openxmlformats.org/drawingml/2006/main">
-                  <a:graphicData uri="http://schemas.microsoft.com/office/word/2010/wordprocessingShape">
-                    <wps:wsp>
-                      <wps:cNvCnPr/>
-                      <wps:spPr>
-                        <a:xfrm>
-                          <a:off x="0" y="0"/>
-                          <a:ext cx="695325" cy="0"/>
-                        </a:xfrm>
-                        <a:prstGeom prst="straightConnector1">
-                          <a:avLst/>
-                        </a:prstGeom>
-                        <a:ln>
-                          <a:tailEnd type="triangle"/>
-                        </a:ln>
-                      </wps:spPr>
-                      <wps:style>
-                        <a:lnRef idx="1">
-                          <a:schemeClr val="accent1"/>
-                        </a:lnRef>
-                        <a:fillRef idx="0">
-                          <a:schemeClr val="accent1"/>
-                        </a:fillRef>
-                        <a:effectRef idx="0">
-                          <a:schemeClr val="accent1"/>
-                        </a:effectRef>
-                        <a:fontRef idx="minor">
-                          <a:schemeClr val="tx1"/>
-                        </a:fontRef>
-                      </wps:style>
-                      <wps:bodyPr/>
-                    </wps:wsp>
-                  </a:graphicData>
-                </a:graphic>
-              </wp:anchor>
-            </w:drawing>
-          </mc:Choice>
-          <mc:Fallback>
-            <w:pict>
-              <v:shape w14:anchorId="5C874045" id="Straight Arrow Connector 7" o:spid="_x0000_s1026" type="#_x0000_t32" style="position:absolute;margin-left:267.75pt;margin-top:123.9pt;width:54.75pt;height:0;z-index:251664384;visibility:visible;mso-wrap-style:square;mso-wrap-distance-left:9pt;mso-wrap-distance-top:0;mso-wrap-distance-right:9pt;mso-wrap-distance-bottom:0;mso-position-horizontal:absolute;mso-position-horizontal-relative:text;mso-position-vertical:absolute;mso-position-vertical-relative:text" o:gfxdata="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" strokecolor="#4472c4 [3204]" strokeweight=".5pt">
-                <v:stroke endarrow="block" joinstyle="miter"/>
-              </v:shape>
-            </w:pict>
-          </mc:Fallback>
-        </mc:AlternateContent>
-      </w:r>
-      <w:r>
-        <w:rPr>
-          <w:rFonts w:ascii="Times New Roman" w:hAnsi="Times New Roman" w:cs="Times New Roman"/>
-          <w:noProof/>
-          <w:sz w:val="24"/>
-          <w:szCs w:val="24"/>
-        </w:rPr>
-        <mc:AlternateContent>
-          <mc:Choice Requires="wps">
-            <w:drawing>
-              <wp:anchor distT="0" distB="0" distL="114300" distR="114300" simplePos="0" relativeHeight="251663360" behindDoc="0" locked="0" layoutInCell="1" allowOverlap="1" wp14:anchorId="79FEBAB0" wp14:editId="179A155C">
+              <wp:anchor distT="0" distB="0" distL="114300" distR="114300" simplePos="0" relativeHeight="251663360" behindDoc="0" locked="0" layoutInCell="1" allowOverlap="1" wp14:anchorId="79FEBAB0" wp14:editId="14F7742F">
                 <wp:simplePos x="0" y="0"/>
                 <wp:positionH relativeFrom="column">
                   <wp:posOffset>1438275</wp:posOffset>
@@ -785,7 +677,11 @@
           </mc:Choice>
           <mc:Fallback>
             <w:pict>
-              <v:shape w14:anchorId="0A4216BE" id="Straight Arrow Connector 6" o:spid="_x0000_s1026" type="#_x0000_t32" style="position:absolute;margin-left:113.25pt;margin-top:95.4pt;width:53.25pt;height:.75pt;flip:x y;z-index:251663360;visibility:visible;mso-wrap-style:square;mso-wrap-distance-left:9pt;mso-wrap-distance-top:0;mso-wrap-distance-right:9pt;mso-wrap-distance-bottom:0;mso-position-horizontal:absolute;mso-position-horizontal-relative:text;mso-position-vertical:absolute;mso-position-vertical-relative:text" o:gfxdata="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" strokecolor="#4472c4 [3204]" strokeweight=".5pt">
+              <v:shapetype w14:anchorId="1CB665A5" id="_x0000_t32" coordsize="21600,21600" o:spt="32" o:oned="t" path="m,l21600,21600e" filled="f">
+                <v:path arrowok="t" fillok="f" o:connecttype="none"/>
+                <o:lock v:ext="edit" shapetype="t"/>
+              </v:shapetype>
+              <v:shape id="Straight Arrow Connector 6" o:spid="_x0000_s1026" type="#_x0000_t32" style="position:absolute;margin-left:113.25pt;margin-top:95.4pt;width:53.25pt;height:.75pt;flip:x y;z-index:251663360;visibility:visible;mso-wrap-style:square;mso-wrap-distance-left:9pt;mso-wrap-distance-top:0;mso-wrap-distance-right:9pt;mso-wrap-distance-bottom:0;mso-position-horizontal:absolute;mso-position-horizontal-relative:text;mso-position-vertical:absolute;mso-position-vertical-relative:text" o:gfxdata="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" strokecolor="#4472c4 [3204]" strokeweight=".5pt">
                 <v:stroke endarrow="block" joinstyle="miter"/>
               </v:shape>
             </w:pict>
@@ -871,108 +767,7 @@
         <mc:AlternateContent>
           <mc:Choice Requires="wps">
             <w:drawing>
-              <wp:anchor distT="0" distB="0" distL="114300" distR="114300" simplePos="0" relativeHeight="251661312" behindDoc="0" locked="0" layoutInCell="1" allowOverlap="1" wp14:anchorId="120A2FCA" wp14:editId="677D6A4C">
-                <wp:simplePos x="0" y="0"/>
-                <wp:positionH relativeFrom="column">
-                  <wp:posOffset>4086225</wp:posOffset>
-                </wp:positionH>
-                <wp:positionV relativeFrom="paragraph">
-                  <wp:posOffset>573405</wp:posOffset>
-                </wp:positionV>
-                <wp:extent cx="1257300" cy="1866900"/>
-                <wp:effectExtent l="0" t="0" r="19050" b="19050"/>
-                <wp:wrapNone/>
-                <wp:docPr id="3" name="Text Box 3"/>
-                <wp:cNvGraphicFramePr/>
-                <a:graphic xmlns:a="http://schemas.openxmlformats.org/drawingml/2006/main">
-                  <a:graphicData uri="http://schemas.microsoft.com/office/word/2010/wordprocessingShape">
-                    <wps:wsp>
-                      <wps:cNvSpPr txBox="1"/>
-                      <wps:spPr>
-                        <a:xfrm>
-                          <a:off x="0" y="0"/>
-                          <a:ext cx="1257300" cy="1866900"/>
-                        </a:xfrm>
-                        <a:prstGeom prst="rect">
-                          <a:avLst/>
-                        </a:prstGeom>
-                        <a:ln/>
-                      </wps:spPr>
-                      <wps:style>
-                        <a:lnRef idx="2">
-                          <a:schemeClr val="accent1">
-                            <a:shade val="50000"/>
-                          </a:schemeClr>
-                        </a:lnRef>
-                        <a:fillRef idx="1">
-                          <a:schemeClr val="accent1"/>
-                        </a:fillRef>
-                        <a:effectRef idx="0">
-                          <a:schemeClr val="accent1"/>
-                        </a:effectRef>
-                        <a:fontRef idx="minor">
-                          <a:schemeClr val="lt1"/>
-                        </a:fontRef>
-                      </wps:style>
-                      <wps:txbx>
-                        <w:txbxContent>
-                          <w:p>
-                            <w:pPr>
-                              <w:jc w:val="center"/>
-                            </w:pPr>
-                            <w:r>
-                              <w:t>Cart/Checkout</w:t>
-                            </w:r>
-                          </w:p>
-                        </w:txbxContent>
-                      </wps:txbx>
-                      <wps:bodyPr rot="0" spcFirstLastPara="0" vertOverflow="overflow" horzOverflow="overflow" vert="horz" wrap="square" lIns="91440" tIns="45720" rIns="91440" bIns="45720" numCol="1" spcCol="0" rtlCol="0" fromWordArt="0" anchor="ctr" anchorCtr="0" forceAA="0" compatLnSpc="1">
-                        <a:prstTxWarp prst="textNoShape">
-                          <a:avLst/>
-                        </a:prstTxWarp>
-                        <a:noAutofit/>
-                      </wps:bodyPr>
-                    </wps:wsp>
-                  </a:graphicData>
-                </a:graphic>
-              </wp:anchor>
-            </w:drawing>
-          </mc:Choice>
-          <mc:Fallback>
-            <w:pict>
-              <v:shapetype w14:anchorId="120A2FCA" id="_x0000_t202" coordsize="21600,21600" o:spt="202" path="m,l,21600r21600,l21600,xe">
-                <v:stroke joinstyle="miter"/>
-                <v:path gradientshapeok="t" o:connecttype="rect"/>
-              </v:shapetype>
-              <v:shape id="Text Box 3" o:spid="_x0000_s1026" type="#_x0000_t202" style="position:absolute;margin-left:321.75pt;margin-top:45.15pt;width:99pt;height:147pt;z-index:251661312;visibility:visible;mso-wrap-style:square;mso-wrap-distance-left:9pt;mso-wrap-distance-top:0;mso-wrap-distance-right:9pt;mso-wrap-distance-bottom:0;mso-position-horizontal:absolute;mso-position-horizontal-relative:text;mso-position-vertical:absolute;mso-position-vertical-relative:text;v-text-anchor:middle" o:gfxdata="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" fillcolor="#4472c4 [3204]" strokecolor="#1f3763 [1604]" strokeweight="1pt">
-                <v:textbox>
-                  <w:txbxContent>
-                    <w:p>
-                      <w:pPr>
-                        <w:jc w:val="center"/>
-                      </w:pPr>
-                      <w:r>
-                        <w:t>Cart/Checkout</w:t>
-                      </w:r>
-                    </w:p>
-                  </w:txbxContent>
-                </v:textbox>
-              </v:shape>
-            </w:pict>
-          </mc:Fallback>
-        </mc:AlternateContent>
-      </w:r>
-      <w:r>
-        <w:rPr>
-          <w:rFonts w:ascii="Times New Roman" w:hAnsi="Times New Roman" w:cs="Times New Roman"/>
-          <w:noProof/>
-          <w:sz w:val="24"/>
-          <w:szCs w:val="24"/>
-        </w:rPr>
-        <mc:AlternateContent>
-          <mc:Choice Requires="wps">
-            <w:drawing>
-              <wp:anchor distT="0" distB="0" distL="114300" distR="114300" simplePos="0" relativeHeight="251660288" behindDoc="0" locked="0" layoutInCell="1" allowOverlap="1" wp14:anchorId="03C8028C" wp14:editId="785CCF43">
+              <wp:anchor distT="0" distB="0" distL="114300" distR="114300" simplePos="0" relativeHeight="251660288" behindDoc="0" locked="0" layoutInCell="1" allowOverlap="1" wp14:anchorId="03C8028C" wp14:editId="32759668">
                 <wp:simplePos x="0" y="0"/>
                 <wp:positionH relativeFrom="column">
                   <wp:posOffset>2114550</wp:posOffset>
@@ -1041,7 +836,11 @@
           </mc:Choice>
           <mc:Fallback>
             <w:pict>
-              <v:shape w14:anchorId="03C8028C" id="Text Box 2" o:spid="_x0000_s1027" type="#_x0000_t202" style="position:absolute;margin-left:166.5pt;margin-top:46.65pt;width:99pt;height:146.25pt;z-index:251660288;visibility:visible;mso-wrap-style:square;mso-wrap-distance-left:9pt;mso-wrap-distance-top:0;mso-wrap-distance-right:9pt;mso-wrap-distance-bottom:0;mso-position-horizontal:absolute;mso-position-horizontal-relative:text;mso-position-vertical:absolute;mso-position-vertical-relative:text;v-text-anchor:middle" o:gfxdata="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" fillcolor="#4472c4 [3204]" strokecolor="#1f3763 [1604]" strokeweight="1pt">
+              <v:shapetype w14:anchorId="03C8028C" id="_x0000_t202" coordsize="21600,21600" o:spt="202" path="m,l,21600r21600,l21600,xe">
+                <v:stroke joinstyle="miter"/>
+                <v:path gradientshapeok="t" o:connecttype="rect"/>
+              </v:shapetype>
+              <v:shape id="Text Box 2" o:spid="_x0000_s1026" type="#_x0000_t202" style="position:absolute;margin-left:166.5pt;margin-top:46.65pt;width:99pt;height:146.25pt;z-index:251660288;visibility:visible;mso-wrap-style:square;mso-wrap-distance-left:9pt;mso-wrap-distance-top:0;mso-wrap-distance-right:9pt;mso-wrap-distance-bottom:0;mso-position-horizontal:absolute;mso-position-horizontal-relative:text;mso-position-vertical:absolute;mso-position-vertical-relative:text;v-text-anchor:middle" o:gfxdata="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" fillcolor="#4472c4 [3204]" strokecolor="#1f3763 [1604]" strokeweight="1pt">
                 <v:textbox>
                   <w:txbxContent>
                     <w:p>
@@ -1137,7 +936,7 @@
           </mc:Choice>
           <mc:Fallback>
             <w:pict>
-              <v:rect w14:anchorId="0B07A7D8" id="Rectangle 1" o:spid="_x0000_s1028" style="position:absolute;margin-left:12.75pt;margin-top:46.65pt;width:99.75pt;height:144.75pt;z-index:251659264;visibility:visible;mso-wrap-style:square;mso-wrap-distance-left:9pt;mso-wrap-distance-top:0;mso-wrap-distance-right:9pt;mso-wrap-distance-bottom:0;mso-position-horizontal:absolute;mso-position-horizontal-relative:text;mso-position-vertical:absolute;mso-position-vertical-relative:text;v-text-anchor:middle" o:gfxdata="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" fillcolor="#4472c4 [3204]" strokecolor="#1f3763 [1604]" strokeweight="1pt">
+              <v:rect w14:anchorId="0B07A7D8" id="Rectangle 1" o:spid="_x0000_s1027" style="position:absolute;margin-left:12.75pt;margin-top:46.65pt;width:99.75pt;height:144.75pt;z-index:251659264;visibility:visible;mso-wrap-style:square;mso-wrap-distance-left:9pt;mso-wrap-distance-top:0;mso-wrap-distance-right:9pt;mso-wrap-distance-bottom:0;mso-position-horizontal:absolute;mso-position-horizontal-relative:text;mso-position-vertical:absolute;mso-position-vertical-relative:text;v-text-anchor:middle" o:gfxdata="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" fillcolor="#4472c4 [3204]" strokecolor="#1f3763 [1604]" strokeweight="1pt">
                 <v:textbox>
                   <w:txbxContent>
                     <w:p>
@@ -1182,6 +981,217 @@
           <w:szCs w:val="24"/>
         </w:rPr>
         <w:t xml:space="preserve"> the items displayed for purchase, as well as the final total.</w:t>
+      </w:r>
+    </w:p>
+    <w:p>
+      <w:pPr>
+        <w:rPr>
+          <w:rFonts w:ascii="Times New Roman" w:hAnsi="Times New Roman" w:cs="Times New Roman"/>
+          <w:sz w:val="24"/>
+          <w:szCs w:val="24"/>
+        </w:rPr>
+      </w:pPr>
+    </w:p>
+    <w:p>
+      <w:pPr>
+        <w:rPr>
+          <w:rFonts w:ascii="Times New Roman" w:hAnsi="Times New Roman" w:cs="Times New Roman"/>
+          <w:sz w:val="24"/>
+          <w:szCs w:val="24"/>
+        </w:rPr>
+      </w:pPr>
+    </w:p>
+    <w:p>
+      <w:pPr>
+        <w:rPr>
+          <w:rFonts w:ascii="Times New Roman" w:hAnsi="Times New Roman" w:cs="Times New Roman"/>
+          <w:sz w:val="24"/>
+          <w:szCs w:val="24"/>
+        </w:rPr>
+      </w:pPr>
+      <w:r>
+        <w:rPr>
+          <w:rFonts w:ascii="Times New Roman" w:hAnsi="Times New Roman" w:cs="Times New Roman"/>
+          <w:sz w:val="24"/>
+          <w:szCs w:val="24"/>
+        </w:rPr>
+        <w:t>UML Classes</w:t>
+      </w:r>
+    </w:p>
+    <w:p>
+      <w:pPr>
+        <w:rPr>
+          <w:rFonts w:ascii="Times New Roman" w:hAnsi="Times New Roman" w:cs="Times New Roman"/>
+          <w:sz w:val="24"/>
+          <w:szCs w:val="24"/>
+        </w:rPr>
+      </w:pPr>
+    </w:p>
+    <w:p>
+      <w:pPr>
+        <w:rPr>
+          <w:rFonts w:ascii="Times New Roman" w:hAnsi="Times New Roman" w:cs="Times New Roman"/>
+          <w:sz w:val="24"/>
+          <w:szCs w:val="24"/>
+        </w:rPr>
+      </w:pPr>
+    </w:p>
+    <w:p>
+      <w:pPr>
+        <w:rPr>
+          <w:rFonts w:ascii="Times New Roman" w:hAnsi="Times New Roman" w:cs="Times New Roman"/>
+          <w:sz w:val="24"/>
+          <w:szCs w:val="24"/>
+        </w:rPr>
+      </w:pPr>
+      <w:r>
+        <w:rPr>
+          <w:rFonts w:ascii="Times New Roman" w:hAnsi="Times New Roman" w:cs="Times New Roman"/>
+          <w:noProof/>
+          <w:sz w:val="24"/>
+          <w:szCs w:val="24"/>
+        </w:rPr>
+        <w:lastRenderedPageBreak/>
+        <w:drawing>
+          <wp:inline distT="0" distB="0" distL="0" distR="0" wp14:anchorId="51FA39FE" wp14:editId="78205485">
+            <wp:extent cx="5934075" cy="7820025"/>
+            <wp:effectExtent l="0" t="0" r="9525" b="9525"/>
+            <wp:docPr id="3" name="Picture 3"/>
+            <wp:cNvGraphicFramePr>
+              <a:graphicFrameLocks xmlns:a="http://schemas.openxmlformats.org/drawingml/2006/main" noChangeAspect="1"/>
+            </wp:cNvGraphicFramePr>
+            <a:graphic xmlns:a="http://schemas.openxmlformats.org/drawingml/2006/main">
+              <a:graphicData uri="http://schemas.openxmlformats.org/drawingml/2006/picture">
+                <pic:pic xmlns:pic="http://schemas.openxmlformats.org/drawingml/2006/picture">
+                  <pic:nvPicPr>
+                    <pic:cNvPr id="0" name="Picture 1"/>
+                    <pic:cNvPicPr>
+                      <a:picLocks noChangeAspect="1" noChangeArrowheads="1"/>
+                    </pic:cNvPicPr>
+                  </pic:nvPicPr>
+                  <pic:blipFill>
+                    <a:blip r:embed="rId7">
+                      <a:extLst>
+                        <a:ext uri="{28A0092B-C50C-407E-A947-70E740481C1C}">
+                          <a14:useLocalDpi xmlns:a14="http://schemas.microsoft.com/office/drawing/2010/main" val="0"/>
+                        </a:ext>
+                      </a:extLst>
+                    </a:blip>
+                    <a:srcRect/>
+                    <a:stretch>
+                      <a:fillRect/>
+                    </a:stretch>
+                  </pic:blipFill>
+                  <pic:spPr bwMode="auto">
+                    <a:xfrm>
+                      <a:off x="0" y="0"/>
+                      <a:ext cx="5934075" cy="7820025"/>
+                    </a:xfrm>
+                    <a:prstGeom prst="rect">
+                      <a:avLst/>
+                    </a:prstGeom>
+                    <a:noFill/>
+                    <a:ln>
+                      <a:noFill/>
+                    </a:ln>
+                  </pic:spPr>
+                </pic:pic>
+              </a:graphicData>
+            </a:graphic>
+          </wp:inline>
+        </w:drawing>
+      </w:r>
+    </w:p>
+    <w:p>
+      <w:pPr>
+        <w:rPr>
+          <w:rFonts w:ascii="Times New Roman" w:hAnsi="Times New Roman" w:cs="Times New Roman"/>
+          <w:sz w:val="24"/>
+          <w:szCs w:val="24"/>
+        </w:rPr>
+      </w:pPr>
+    </w:p>
+    <w:p>
+      <w:pPr>
+        <w:rPr>
+          <w:rFonts w:ascii="Times New Roman" w:hAnsi="Times New Roman" w:cs="Times New Roman"/>
+          <w:sz w:val="24"/>
+          <w:szCs w:val="24"/>
+        </w:rPr>
+      </w:pPr>
+      <w:r>
+        <w:rPr>
+          <w:rFonts w:ascii="Times New Roman" w:hAnsi="Times New Roman" w:cs="Times New Roman"/>
+          <w:sz w:val="24"/>
+          <w:szCs w:val="24"/>
+        </w:rPr>
+        <w:lastRenderedPageBreak/>
+        <w:t>UI plans:</w:t>
+      </w:r>
+    </w:p>
+    <w:p>
+      <w:pPr>
+        <w:rPr>
+          <w:rFonts w:ascii="Times New Roman" w:hAnsi="Times New Roman" w:cs="Times New Roman"/>
+          <w:sz w:val="24"/>
+          <w:szCs w:val="24"/>
+        </w:rPr>
+      </w:pPr>
+      <w:r>
+        <w:rPr>
+          <w:rFonts w:ascii="Times New Roman" w:hAnsi="Times New Roman" w:cs="Times New Roman"/>
+          <w:noProof/>
+          <w:sz w:val="24"/>
+          <w:szCs w:val="24"/>
+        </w:rPr>
+        <w:drawing>
+          <wp:inline distT="0" distB="0" distL="0" distR="0" wp14:anchorId="5DA1DCB3" wp14:editId="31C20764">
+            <wp:extent cx="6456045" cy="4400348"/>
+            <wp:effectExtent l="0" t="0" r="1905" b="635"/>
+            <wp:docPr id="9" name="Picture 9"/>
+            <wp:cNvGraphicFramePr>
+              <a:graphicFrameLocks xmlns:a="http://schemas.openxmlformats.org/drawingml/2006/main" noChangeAspect="1"/>
+            </wp:cNvGraphicFramePr>
+            <a:graphic xmlns:a="http://schemas.openxmlformats.org/drawingml/2006/main">
+              <a:graphicData uri="http://schemas.openxmlformats.org/drawingml/2006/picture">
+                <pic:pic xmlns:pic="http://schemas.openxmlformats.org/drawingml/2006/picture">
+                  <pic:nvPicPr>
+                    <pic:cNvPr id="0" name="Picture 2"/>
+                    <pic:cNvPicPr>
+                      <a:picLocks noChangeAspect="1" noChangeArrowheads="1"/>
+                    </pic:cNvPicPr>
+                  </pic:nvPicPr>
+                  <pic:blipFill>
+                    <a:blip r:embed="rId8" cstate="print">
+                      <a:extLst>
+                        <a:ext uri="{28A0092B-C50C-407E-A947-70E740481C1C}">
+                          <a14:useLocalDpi xmlns:a14="http://schemas.microsoft.com/office/drawing/2010/main" val="0"/>
+                        </a:ext>
+                      </a:extLst>
+                    </a:blip>
+                    <a:srcRect/>
+                    <a:stretch>
+                      <a:fillRect/>
+                    </a:stretch>
+                  </pic:blipFill>
+                  <pic:spPr bwMode="auto">
+                    <a:xfrm>
+                      <a:off x="0" y="0"/>
+                      <a:ext cx="6497362" cy="4428509"/>
+                    </a:xfrm>
+                    <a:prstGeom prst="rect">
+                      <a:avLst/>
+                    </a:prstGeom>
+                    <a:noFill/>
+                    <a:ln>
+                      <a:noFill/>
+                    </a:ln>
+                  </pic:spPr>
+                </pic:pic>
+              </a:graphicData>
+            </a:graphic>
+          </wp:inline>
+        </w:drawing>
       </w:r>
     </w:p>
     <w:sectPr>

</xml_diff>